<commit_message>
Update EcoSysEM package layout.docx
</commit_message>
<xml_diff>
--- a/EcoSysEM package layout.docx
+++ b/EcoSysEM package layout.docx
@@ -1532,7 +1532,19 @@
                 <w:lang w:val="en-GB" w:eastAsia="en-GB"/>
                 <w14:ligatures w14:val="none"/>
               </w:rPr>
-              <w:t>├──</w:t>
+              <w:t>└</w:t>
+            </w:r>
+            <w:r>
+              <w:rPr>
+                <w:rFonts w:ascii="Consolas" w:eastAsia="Times New Roman" w:hAnsi="Consolas" w:cs="Courier New"/>
+                <w:color w:val="404040"/>
+                <w:kern w:val="0"/>
+                <w:sz w:val="18"/>
+                <w:szCs w:val="18"/>
+                <w:lang w:val="en-GB" w:eastAsia="en-GB"/>
+                <w14:ligatures w14:val="none"/>
+              </w:rPr>
+              <w:t>──</w:t>
             </w:r>
             <w:r>
               <w:rPr>
@@ -1557,171 +1569,6 @@
                 <w14:ligatures w14:val="none"/>
               </w:rPr>
               <w:t>setComposition</w:t>
-            </w:r>
-            <w:r>
-              <w:rPr>
-                <w:rFonts w:ascii="Consolas" w:eastAsia="Times New Roman" w:hAnsi="Consolas" w:cs="Courier New"/>
-                <w:color w:val="404040"/>
-                <w:kern w:val="0"/>
-                <w:sz w:val="18"/>
-                <w:szCs w:val="18"/>
-                <w:lang w:val="en-GB" w:eastAsia="en-GB"/>
-                <w14:ligatures w14:val="none"/>
-              </w:rPr>
-              <w:t xml:space="preserve"> </w:t>
-            </w:r>
-            <w:r>
-              <w:rPr>
-                <w:rFonts w:ascii="Consolas" w:eastAsia="Times New Roman" w:hAnsi="Consolas" w:cs="Courier New"/>
-                <w:color w:val="404040"/>
-                <w:kern w:val="0"/>
-                <w:sz w:val="18"/>
-                <w:szCs w:val="18"/>
-                <w:lang w:val="en-GB" w:eastAsia="en-GB"/>
-                <w14:ligatures w14:val="none"/>
-              </w:rPr>
-              <w:t>(</w:t>
-            </w:r>
-            <w:r>
-              <w:rPr>
-                <w:rFonts w:ascii="Segoe UI Symbol" w:eastAsia="Times New Roman" w:hAnsi="Segoe UI Symbol" w:cs="Segoe UI Symbol"/>
-                <w:b/>
-                <w:bCs/>
-                <w:color w:val="404040"/>
-                <w:kern w:val="0"/>
-                <w:sz w:val="14"/>
-                <w:szCs w:val="14"/>
-                <w:lang w:val="en-GB" w:eastAsia="en-GB"/>
-                <w14:ligatures w14:val="none"/>
-              </w:rPr>
-              <w:t>✔</w:t>
-            </w:r>
-            <w:r>
-              <w:rPr>
-                <w:rFonts w:ascii="Consolas" w:eastAsia="Times New Roman" w:hAnsi="Consolas" w:cs="Courier New"/>
-                <w:color w:val="404040"/>
-                <w:kern w:val="0"/>
-                <w:sz w:val="18"/>
-                <w:szCs w:val="18"/>
-                <w:lang w:val="en-GB" w:eastAsia="en-GB"/>
-                <w14:ligatures w14:val="none"/>
-              </w:rPr>
-              <w:t>)</w:t>
-            </w:r>
-          </w:p>
-          <w:p>
-            <w:pPr>
-              <w:tabs>
-                <w:tab w:val="left" w:pos="916"/>
-                <w:tab w:val="left" w:pos="1832"/>
-                <w:tab w:val="left" w:pos="2748"/>
-                <w:tab w:val="left" w:pos="3664"/>
-                <w:tab w:val="left" w:pos="4580"/>
-                <w:tab w:val="left" w:pos="5496"/>
-                <w:tab w:val="left" w:pos="6412"/>
-                <w:tab w:val="left" w:pos="7328"/>
-                <w:tab w:val="left" w:pos="8244"/>
-                <w:tab w:val="left" w:pos="9160"/>
-                <w:tab w:val="left" w:pos="10076"/>
-                <w:tab w:val="left" w:pos="10992"/>
-                <w:tab w:val="left" w:pos="11908"/>
-                <w:tab w:val="left" w:pos="12824"/>
-                <w:tab w:val="left" w:pos="13740"/>
-                <w:tab w:val="left" w:pos="14656"/>
-              </w:tabs>
-              <w:rPr>
-                <w:rFonts w:ascii="Consolas" w:eastAsia="Times New Roman" w:hAnsi="Consolas" w:cs="Courier New"/>
-                <w:color w:val="404040"/>
-                <w:kern w:val="0"/>
-                <w:sz w:val="18"/>
-                <w:szCs w:val="18"/>
-                <w:lang w:val="en-GB" w:eastAsia="en-GB"/>
-                <w14:ligatures w14:val="none"/>
-              </w:rPr>
-            </w:pPr>
-            <w:r>
-              <w:rPr>
-                <w:rFonts w:ascii="Consolas" w:eastAsia="Times New Roman" w:hAnsi="Consolas" w:cs="Courier New"/>
-                <w:color w:val="404040"/>
-                <w:kern w:val="0"/>
-                <w:sz w:val="18"/>
-                <w:szCs w:val="18"/>
-                <w:lang w:val="en-GB" w:eastAsia="en-GB"/>
-                <w14:ligatures w14:val="none"/>
-              </w:rPr>
-              <w:t xml:space="preserve">  </w:t>
-            </w:r>
-            <w:r>
-              <w:rPr>
-                <w:rFonts w:ascii="Consolas" w:eastAsia="Times New Roman" w:hAnsi="Consolas" w:cs="Courier New"/>
-                <w:color w:val="404040"/>
-                <w:kern w:val="0"/>
-                <w:sz w:val="18"/>
-                <w:szCs w:val="18"/>
-                <w:lang w:val="en-GB" w:eastAsia="en-GB"/>
-                <w14:ligatures w14:val="none"/>
-              </w:rPr>
-              <w:t>│      │</w:t>
-            </w:r>
-            <w:r>
-              <w:rPr>
-                <w:rFonts w:ascii="Consolas" w:eastAsia="Times New Roman" w:hAnsi="Consolas" w:cs="Courier New"/>
-                <w:color w:val="404040"/>
-                <w:kern w:val="0"/>
-                <w:sz w:val="18"/>
-                <w:szCs w:val="18"/>
-                <w:lang w:val="en-GB" w:eastAsia="en-GB"/>
-                <w14:ligatures w14:val="none"/>
-              </w:rPr>
-              <w:t xml:space="preserve">      </w:t>
-            </w:r>
-            <w:r>
-              <w:rPr>
-                <w:rFonts w:ascii="Consolas" w:eastAsia="Times New Roman" w:hAnsi="Consolas" w:cs="Courier New"/>
-                <w:color w:val="404040"/>
-                <w:kern w:val="0"/>
-                <w:sz w:val="18"/>
-                <w:szCs w:val="18"/>
-                <w:lang w:val="en-GB" w:eastAsia="en-GB"/>
-                <w14:ligatures w14:val="none"/>
-              </w:rPr>
-              <w:t>└</w:t>
-            </w:r>
-            <w:r>
-              <w:rPr>
-                <w:rFonts w:ascii="Consolas" w:eastAsia="Times New Roman" w:hAnsi="Consolas" w:cs="Courier New"/>
-                <w:color w:val="404040"/>
-                <w:kern w:val="0"/>
-                <w:sz w:val="18"/>
-                <w:szCs w:val="18"/>
-                <w:lang w:val="en-GB" w:eastAsia="en-GB"/>
-                <w14:ligatures w14:val="none"/>
-              </w:rPr>
-              <w:t>──</w:t>
-            </w:r>
-            <w:r>
-              <w:rPr>
-                <w:rFonts w:ascii="Consolas" w:eastAsia="Times New Roman" w:hAnsi="Consolas" w:cs="Courier New"/>
-                <w:color w:val="404040"/>
-                <w:kern w:val="0"/>
-                <w:sz w:val="18"/>
-                <w:szCs w:val="18"/>
-                <w:lang w:val="en-GB" w:eastAsia="en-GB"/>
-                <w14:ligatures w14:val="none"/>
-              </w:rPr>
-              <w:t xml:space="preserve"> </w:t>
-            </w:r>
-            <w:r>
-              <w:rPr>
-                <w:rFonts w:ascii="Consolas" w:eastAsia="Times New Roman" w:hAnsi="Consolas" w:cs="Courier New"/>
-                <w:color w:val="404040"/>
-                <w:kern w:val="0"/>
-                <w:sz w:val="18"/>
-                <w:szCs w:val="18"/>
-                <w:lang w:val="en-GB" w:eastAsia="en-GB"/>
-                <w14:ligatures w14:val="none"/>
-              </w:rPr>
-              <w:t>checkParameters</w:t>
             </w:r>
             <w:r>
               <w:rPr>

</xml_diff>